<commit_message>
Query SQL para crear la base de datos e insercion de funciones
</commit_message>
<xml_diff>
--- a/Cuestionario de intereses profesionales de Yolanda Blanco.docx
+++ b/Cuestionario de intereses profesionales de Yolanda Blanco.docx
@@ -56,9 +56,9 @@
         <w:tblLook w:val="04A0" w:firstRow="1" w:lastRow="0" w:firstColumn="1" w:lastColumn="0" w:noHBand="0" w:noVBand="1"/>
       </w:tblPr>
       <w:tblGrid>
-        <w:gridCol w:w="425"/>
-        <w:gridCol w:w="1558"/>
-        <w:gridCol w:w="6517"/>
+        <w:gridCol w:w="1022"/>
+        <w:gridCol w:w="1539"/>
+        <w:gridCol w:w="5939"/>
       </w:tblGrid>
       <w:tr>
         <w:tc>
@@ -86,7 +86,7 @@
                 <w:szCs w:val="22"/>
                 <w:lang w:val="es-ES"/>
               </w:rPr>
-              <w:t>ID</w:t>
+              <w:t>SECCIÓN</w:t>
             </w:r>
           </w:p>
         </w:tc>
@@ -877,7 +877,16 @@
                 <w:szCs w:val="22"/>
               </w:rPr>
               <w:br/>
-              <w:t xml:space="preserve">Si obtuviste un puntaje elevado en esta sección, disfrutas leer, escribir y expresarte por medio del lenguaje. Te interesan los cursos de literatura y participas activamente en actividades literarias. Las profesiones ideales son: </w:t>
+              <w:t xml:space="preserve">Si obtuviste un puntaje elevado en esta sección, disfrutas leer, </w:t>
+            </w:r>
+            <w:r>
+              <w:rPr>
+                <w:rFonts w:ascii="Arial Nova Cond" w:hAnsi="Arial Nova Cond"/>
+                <w:sz w:val="22"/>
+                <w:szCs w:val="22"/>
+              </w:rPr>
+              <w:lastRenderedPageBreak/>
+              <w:t xml:space="preserve">escribir y expresarte por medio del lenguaje. Te interesan los cursos de literatura y participas activamente en actividades literarias. Las profesiones ideales son: </w:t>
             </w:r>
             <w:r>
               <w:rPr>
@@ -917,6 +926,7 @@
                 <w:szCs w:val="22"/>
                 <w:lang w:val="es-ES"/>
               </w:rPr>
+              <w:lastRenderedPageBreak/>
               <w:t>H</w:t>
             </w:r>
           </w:p>
@@ -1379,19 +1389,7 @@
                 <w:szCs w:val="22"/>
                 <w:lang w:val="es-ES"/>
               </w:rPr>
-              <w:t xml:space="preserve"> – </w:t>
-            </w:r>
-            <w:proofErr w:type="spellStart"/>
-            <w:r>
-              <w:rPr>
-                <w:rFonts w:ascii="Arial Nova Cond" w:hAnsi="Arial Nova Cond"/>
-                <w:b/>
-                <w:bCs/>
-                <w:sz w:val="22"/>
-                <w:szCs w:val="22"/>
-                <w:lang w:val="es-ES"/>
-              </w:rPr>
-              <w:t>L</w:t>
+              <w:t xml:space="preserve"> – L</w:t>
             </w:r>
             <w:r>
               <w:rPr>
@@ -1405,7 +1403,6 @@
               </w:rPr>
               <w:t>s</w:t>
             </w:r>
-            <w:proofErr w:type="spellEnd"/>
             <w:r>
               <w:rPr>
                 <w:rFonts w:ascii="Arial Nova Cond" w:hAnsi="Arial Nova Cond"/>
@@ -1441,7 +1438,7 @@
                 <w:szCs w:val="22"/>
                 <w:lang w:val="es-ES"/>
               </w:rPr>
-              <w:t>A</w:t>
+              <w:t>1</w:t>
             </w:r>
           </w:p>
         </w:tc>
@@ -1516,7 +1513,7 @@
                 <w:szCs w:val="22"/>
                 <w:lang w:val="es-ES"/>
               </w:rPr>
-              <w:t>B</w:t>
+              <w:t>2</w:t>
             </w:r>
           </w:p>
         </w:tc>
@@ -1627,7 +1624,7 @@
                 <w:szCs w:val="22"/>
                 <w:lang w:val="es-ES"/>
               </w:rPr>
-              <w:t>C</w:t>
+              <w:t>3</w:t>
             </w:r>
           </w:p>
         </w:tc>
@@ -1738,7 +1735,7 @@
                 <w:szCs w:val="22"/>
                 <w:lang w:val="es-ES"/>
               </w:rPr>
-              <w:t>D</w:t>
+              <w:t>4</w:t>
             </w:r>
           </w:p>
         </w:tc>
@@ -1849,7 +1846,7 @@
                 <w:szCs w:val="22"/>
                 <w:lang w:val="es-ES"/>
               </w:rPr>
-              <w:t>E</w:t>
+              <w:t>5</w:t>
             </w:r>
           </w:p>
         </w:tc>
@@ -2563,6 +2560,7 @@
   <w:style w:type="character" w:default="1" w:styleId="Fuentedeprrafopredeter">
     <w:name w:val="Default Paragraph Font"/>
     <w:uiPriority w:val="1"/>
+    <w:semiHidden/>
     <w:unhideWhenUsed/>
   </w:style>
   <w:style w:type="table" w:default="1" w:styleId="Tablanormal">

</xml_diff>